<commit_message>
"Tentando implementar a escala log"
</commit_message>
<xml_diff>
--- a/Paper.docx
+++ b/Paper.docx
@@ -1,16 +1,14 @@
 
 <file path=word/document.xml><?xml version="1.0" encoding="utf-8"?>
-<w:document xmlns:wpc="http://schemas.microsoft.com/office/word/2010/wordprocessingCanvas" xmlns:cx="http://schemas.microsoft.com/office/drawing/2014/chartex" xmlns:cx1="http://schemas.microsoft.com/office/drawing/2015/9/8/chartex" xmlns:mc="http://schemas.openxmlformats.org/markup-compatibility/2006" xmlns:o="urn:schemas-microsoft-com:office:office" xmlns:r="http://schemas.openxmlformats.org/officeDocument/2006/relationships" xmlns:m="http://schemas.openxmlformats.org/officeDocument/2006/math" xmlns:v="urn:schemas-microsoft-com:vml" xmlns:wp14="http://schemas.microsoft.com/office/word/2010/wordprocessingDrawing" xmlns:wp="http://schemas.openxmlformats.org/drawingml/2006/wordprocessingDrawing" xmlns:w10="urn:schemas-microsoft-com:office:word" xmlns:w="http://schemas.openxmlformats.org/wordprocessingml/2006/main" xmlns:w14="http://schemas.microsoft.com/office/word/2010/wordml" xmlns:w15="http://schemas.microsoft.com/office/word/2012/wordml" xmlns:w16se="http://schemas.microsoft.com/office/word/2015/wordml/symex" xmlns:wpg="http://schemas.microsoft.com/office/word/2010/wordprocessingGroup" xmlns:wpi="http://schemas.microsoft.com/office/word/2010/wordprocessingInk" xmlns:wne="http://schemas.microsoft.com/office/word/2006/wordml" xmlns:wps="http://schemas.microsoft.com/office/word/2010/wordprocessingShape" mc:Ignorable="w14 w15 w16se wp14">
+<w:document xmlns:wpc="http://schemas.microsoft.com/office/word/2010/wordprocessingCanvas" xmlns:mc="http://schemas.openxmlformats.org/markup-compatibility/2006" xmlns:o="urn:schemas-microsoft-com:office:office" xmlns:r="http://schemas.openxmlformats.org/officeDocument/2006/relationships" xmlns:m="http://schemas.openxmlformats.org/officeDocument/2006/math" xmlns:v="urn:schemas-microsoft-com:vml" xmlns:wp14="http://schemas.microsoft.com/office/word/2010/wordprocessingDrawing" xmlns:wp="http://schemas.openxmlformats.org/drawingml/2006/wordprocessingDrawing" xmlns:w10="urn:schemas-microsoft-com:office:word" xmlns:w="http://schemas.openxmlformats.org/wordprocessingml/2006/main" xmlns:w14="http://schemas.microsoft.com/office/word/2010/wordml" xmlns:w15="http://schemas.microsoft.com/office/word/2012/wordml" xmlns:wpg="http://schemas.microsoft.com/office/word/2010/wordprocessingGroup" xmlns:wpi="http://schemas.microsoft.com/office/word/2010/wordprocessingInk" xmlns:wne="http://schemas.microsoft.com/office/word/2006/wordml" xmlns:wps="http://schemas.microsoft.com/office/word/2010/wordprocessingShape" mc:Ignorable="w14 w15 wp14">
   <w:body>
     <w:p>
       <w:pPr>
-        <w:pStyle w:val="Subttulo"/>
-      </w:pPr>
-      <w:proofErr w:type="spellStart"/>
+        <w:pStyle w:val="Subtitle"/>
+      </w:pPr>
       <w:r>
         <w:t>Indtrodução</w:t>
       </w:r>
-      <w:proofErr w:type="spellEnd"/>
     </w:p>
     <w:p/>
     <w:p>
@@ -25,7 +23,13 @@
         <w:t xml:space="preserve"> em ambiente marítimo</w:t>
       </w:r>
       <w:r>
-        <w:t xml:space="preserve"> requer que grandes estruturas sejam instaladas e fiquem expostas, durantes grandes períodos de tempo, </w:t>
+        <w:t xml:space="preserve"> requer que grandes estruturas sejam instaladas e fiquem expostas dur</w:t>
+      </w:r>
+      <w:r>
+        <w:t>antes grandes períodos de tempo</w:t>
+      </w:r>
+      <w:r>
+        <w:t xml:space="preserve"> </w:t>
       </w:r>
       <w:r>
         <w:t>ao mar</w:t>
@@ -145,31 +149,7 @@
         <w:t xml:space="preserve"> estados de mar de uma determinada área, e esse trabalho irá abordar alguns destes métodos. </w:t>
       </w:r>
       <w:r>
-        <w:t xml:space="preserve">Os parâmetros utilizados para caracterizar os estados de mar nesse trabalho foram </w:t>
-      </w:r>
-      <w:proofErr w:type="spellStart"/>
-      <w:r>
-        <w:t>Hs</w:t>
-      </w:r>
-      <w:proofErr w:type="spellEnd"/>
-      <w:r>
-        <w:t xml:space="preserve">, </w:t>
-      </w:r>
-      <w:proofErr w:type="spellStart"/>
-      <w:r>
-        <w:t>Tp</w:t>
-      </w:r>
-      <w:proofErr w:type="spellEnd"/>
-      <w:r>
-        <w:t xml:space="preserve"> e </w:t>
-      </w:r>
-      <w:proofErr w:type="spellStart"/>
-      <w:r>
-        <w:t>Dp</w:t>
-      </w:r>
-      <w:proofErr w:type="spellEnd"/>
-      <w:r>
-        <w:t xml:space="preserve">, pois estes parâmetros que determinam as ondas são as forças oceânicas que causam a maior quantidade de dano nas estruturas. </w:t>
+        <w:t xml:space="preserve">Os parâmetros utilizados para caracterizar os estados de mar nesse trabalho foram Hs, Tp e Dp, pois estes parâmetros que determinam as ondas são as forças oceânicas que causam a maior quantidade de dano nas estruturas. </w:t>
       </w:r>
     </w:p>
     <w:p>
@@ -336,13 +316,8 @@
       <w:r>
         <w:t xml:space="preserve">é o ajuste da distribuição </w:t>
       </w:r>
-      <w:proofErr w:type="spellStart"/>
-      <w:r>
-        <w:t>Weibull</w:t>
-      </w:r>
-      <w:proofErr w:type="spellEnd"/>
-      <w:r>
-        <w:t xml:space="preserve"> marginal de 3 parâmetros para</w:t>
+      <w:r>
+        <w:t>Weibull marginal de 3 parâmetros para</w:t>
       </w:r>
       <w:r>
         <w:t xml:space="preserve"> parâmetros</w:t>
@@ -354,26 +329,10 @@
         <w:t xml:space="preserve"> e u</w:t>
       </w:r>
       <w:r>
-        <w:t xml:space="preserve">ma distribuição condicional </w:t>
-      </w:r>
-      <w:proofErr w:type="spellStart"/>
-      <w:r>
-        <w:t>lognormal</w:t>
-      </w:r>
-      <w:proofErr w:type="spellEnd"/>
-      <w:r>
-        <w:t xml:space="preserve"> para período de onda</w:t>
-      </w:r>
-      <w:r>
-        <w:t xml:space="preserve"> (</w:t>
-      </w:r>
-      <w:proofErr w:type="spellStart"/>
-      <w:r>
-        <w:t>Tz</w:t>
-      </w:r>
-      <w:proofErr w:type="spellEnd"/>
-      <w:r>
-        <w:t>).</w:t>
+        <w:t>ma distribuição condicional lognormal para período de onda</w:t>
+      </w:r>
+      <w:r>
+        <w:t xml:space="preserve"> (Tz).</w:t>
       </w:r>
     </w:p>
     <w:p>
@@ -451,31 +410,7 @@
         <w:t xml:space="preserve"> para os dois cenários</w:t>
       </w:r>
       <w:r>
-        <w:t xml:space="preserve"> serão baseados no método de </w:t>
-      </w:r>
-      <w:proofErr w:type="spellStart"/>
-      <w:r>
-        <w:t>Nataf</w:t>
-      </w:r>
-      <w:proofErr w:type="spellEnd"/>
-      <w:r>
-        <w:t xml:space="preserve">, método de distribuição condicional com ajuste de </w:t>
-      </w:r>
-      <w:proofErr w:type="spellStart"/>
-      <w:r>
-        <w:t>Hs</w:t>
-      </w:r>
-      <w:proofErr w:type="spellEnd"/>
-      <w:r>
-        <w:t xml:space="preserve"> em distribuição </w:t>
-      </w:r>
-      <w:proofErr w:type="spellStart"/>
-      <w:r>
-        <w:t>lognormal</w:t>
-      </w:r>
-      <w:proofErr w:type="spellEnd"/>
-      <w:r>
-        <w:t xml:space="preserve">, e o método proposto em </w:t>
+        <w:t xml:space="preserve"> serão baseados no método de Nataf, método de distribuição condicional com ajuste de Hs em distribuição lognormal, e o método proposto em </w:t>
       </w:r>
       <w:sdt>
         <w:sdtPr>
@@ -505,23 +440,13 @@
         </w:sdtContent>
       </w:sdt>
       <w:r>
-        <w:t xml:space="preserve">, ajustando </w:t>
-      </w:r>
-      <w:proofErr w:type="spellStart"/>
-      <w:r>
-        <w:t>Hs</w:t>
-      </w:r>
-      <w:proofErr w:type="spellEnd"/>
-      <w:r>
-        <w:t xml:space="preserve"> em </w:t>
-      </w:r>
-      <w:proofErr w:type="spellStart"/>
-      <w:r>
-        <w:t>Weibull</w:t>
-      </w:r>
-      <w:proofErr w:type="spellEnd"/>
-      <w:r>
-        <w:t xml:space="preserve"> de 3 parâmetros. O presente trabalho também fará uma comparação entre os estados de mar presentes no Mar do Norte e na Bacia de Campos. </w:t>
+        <w:t xml:space="preserve">, </w:t>
+      </w:r>
+      <w:r>
+        <w:t xml:space="preserve">método de distribuição condicional </w:t>
+      </w:r>
+      <w:r>
+        <w:t xml:space="preserve">ajustando Hs em Weibull de 3 parâmetros. O presente trabalho também fará uma comparação entre os estados de mar presentes no Mar do Norte e na Bacia de Campos. </w:t>
       </w:r>
     </w:p>
     <w:p>
@@ -530,7 +455,13 @@
         <w:jc w:val="both"/>
       </w:pPr>
       <w:r>
-        <w:t xml:space="preserve">Os dados utilizados por esse trabalho </w:t>
+        <w:t>Os dados</w:t>
+      </w:r>
+      <w:r>
+        <w:t xml:space="preserve"> de estado de mar</w:t>
+      </w:r>
+      <w:r>
+        <w:t xml:space="preserve"> utilizados por esse trabalho </w:t>
       </w:r>
       <w:r>
         <w:t>foram</w:t>
@@ -545,28 +476,11 @@
         <w:t xml:space="preserve"> pelo </w:t>
       </w:r>
       <w:r>
-        <w:t xml:space="preserve">modelo de ondas </w:t>
-      </w:r>
-      <w:proofErr w:type="spellStart"/>
-      <w:r>
-        <w:t>Wave</w:t>
-      </w:r>
-      <w:proofErr w:type="spellEnd"/>
-      <w:r>
-        <w:t xml:space="preserve"> </w:t>
-      </w:r>
-      <w:proofErr w:type="spellStart"/>
-      <w:r>
-        <w:t>Watch</w:t>
-      </w:r>
-      <w:proofErr w:type="spellEnd"/>
-      <w:r>
-        <w:t xml:space="preserve"> III, mantido e atualizado diariamente pel</w:t>
+        <w:t>modelo de ondas Wave Watch III, mantido e atualizado diariamente pel</w:t>
       </w:r>
       <w:r>
         <w:t xml:space="preserve">o centro de pesquisa </w:t>
       </w:r>
-      <w:proofErr w:type="spellStart"/>
       <w:r>
         <w:rPr>
           <w:rFonts w:cstheme="minorHAnsi"/>
@@ -574,89 +488,8 @@
           <w:sz w:val="23"/>
           <w:szCs w:val="23"/>
         </w:rPr>
-        <w:t>National</w:t>
-      </w:r>
-      <w:proofErr w:type="spellEnd"/>
-      <w:r>
-        <w:rPr>
-          <w:rFonts w:cstheme="minorHAnsi"/>
-          <w:color w:val="000000"/>
-          <w:sz w:val="23"/>
-          <w:szCs w:val="23"/>
-        </w:rPr>
-        <w:t xml:space="preserve"> </w:t>
-      </w:r>
-      <w:proofErr w:type="spellStart"/>
-      <w:r>
-        <w:rPr>
-          <w:rFonts w:cstheme="minorHAnsi"/>
-          <w:color w:val="000000"/>
-          <w:sz w:val="23"/>
-          <w:szCs w:val="23"/>
-        </w:rPr>
-        <w:t>Oceanic</w:t>
-      </w:r>
-      <w:proofErr w:type="spellEnd"/>
-      <w:r>
-        <w:rPr>
-          <w:rFonts w:cstheme="minorHAnsi"/>
-          <w:color w:val="000000"/>
-          <w:sz w:val="23"/>
-          <w:szCs w:val="23"/>
-        </w:rPr>
-        <w:t xml:space="preserve"> </w:t>
-      </w:r>
-      <w:proofErr w:type="spellStart"/>
-      <w:r>
-        <w:rPr>
-          <w:rFonts w:cstheme="minorHAnsi"/>
-          <w:color w:val="000000"/>
-          <w:sz w:val="23"/>
-          <w:szCs w:val="23"/>
-        </w:rPr>
-        <w:t>and</w:t>
-      </w:r>
-      <w:proofErr w:type="spellEnd"/>
-      <w:r>
-        <w:rPr>
-          <w:rFonts w:cstheme="minorHAnsi"/>
-          <w:color w:val="000000"/>
-          <w:sz w:val="23"/>
-          <w:szCs w:val="23"/>
-        </w:rPr>
-        <w:t xml:space="preserve"> </w:t>
-      </w:r>
-      <w:proofErr w:type="spellStart"/>
-      <w:r>
-        <w:rPr>
-          <w:rFonts w:cstheme="minorHAnsi"/>
-          <w:color w:val="000000"/>
-          <w:sz w:val="23"/>
-          <w:szCs w:val="23"/>
-        </w:rPr>
-        <w:t>Atmospheric</w:t>
-      </w:r>
-      <w:proofErr w:type="spellEnd"/>
-      <w:r>
-        <w:rPr>
-          <w:rFonts w:cstheme="minorHAnsi"/>
-          <w:color w:val="000000"/>
-          <w:sz w:val="23"/>
-          <w:szCs w:val="23"/>
-        </w:rPr>
-        <w:t xml:space="preserve"> </w:t>
-      </w:r>
-      <w:proofErr w:type="spellStart"/>
-      <w:r>
-        <w:rPr>
-          <w:rFonts w:cstheme="minorHAnsi"/>
-          <w:color w:val="000000"/>
-          <w:sz w:val="23"/>
-          <w:szCs w:val="23"/>
-        </w:rPr>
-        <w:t>Administration</w:t>
-      </w:r>
-      <w:proofErr w:type="spellEnd"/>
+        <w:t>National Oceanic and Atmospheric Administration</w:t>
+      </w:r>
       <w:r>
         <w:rPr>
           <w:rFonts w:cstheme="minorHAnsi"/>
@@ -698,7 +531,7 @@
     </w:p>
     <w:p>
       <w:pPr>
-        <w:pStyle w:val="Subttulo"/>
+        <w:pStyle w:val="Subtitle"/>
       </w:pPr>
       <w:r>
         <w:lastRenderedPageBreak/>
@@ -717,53 +550,11 @@
         <w:t xml:space="preserve"> site do</w:t>
       </w:r>
       <w:r>
-        <w:t xml:space="preserve"> NOAA, que vão do ano de 2006 ao ano de 2016, serão retiradas informações de altura significativa (</w:t>
-      </w:r>
-      <w:proofErr w:type="spellStart"/>
-      <w:r>
-        <w:t>Hs</w:t>
-      </w:r>
-      <w:proofErr w:type="spellEnd"/>
-      <w:r>
-        <w:t>), período de pico (</w:t>
-      </w:r>
-      <w:proofErr w:type="spellStart"/>
-      <w:r>
-        <w:t>Tp</w:t>
-      </w:r>
-      <w:proofErr w:type="spellEnd"/>
-      <w:r>
-        <w:t>) e direção de pico (</w:t>
-      </w:r>
-      <w:proofErr w:type="spellStart"/>
+        <w:t xml:space="preserve"> NOAA, que vão do ano de 2006 ao ano de 2016, serão retiradas informações de altura significativa (Hs), período de pico (Tp) e direção de pico (Dp). Os dados de Hs e Tp serão então divididos em função de </w:t>
+      </w:r>
       <w:r>
         <w:t>Dp</w:t>
       </w:r>
-      <w:proofErr w:type="spellEnd"/>
-      <w:r>
-        <w:t xml:space="preserve">). Os dados de </w:t>
-      </w:r>
-      <w:proofErr w:type="spellStart"/>
-      <w:r>
-        <w:t>Hs</w:t>
-      </w:r>
-      <w:proofErr w:type="spellEnd"/>
-      <w:r>
-        <w:t xml:space="preserve"> e </w:t>
-      </w:r>
-      <w:proofErr w:type="spellStart"/>
-      <w:r>
-        <w:t>Tp</w:t>
-      </w:r>
-      <w:proofErr w:type="spellEnd"/>
-      <w:r>
-        <w:t xml:space="preserve"> serão então divididos em função de </w:t>
-      </w:r>
-      <w:proofErr w:type="spellStart"/>
-      <w:r>
-        <w:t>Dp</w:t>
-      </w:r>
-      <w:proofErr w:type="spellEnd"/>
       <w:r>
         <w:t xml:space="preserve"> formando 8 direções de pico predominantes</w:t>
       </w:r>
@@ -792,15 +583,7 @@
         <w:jc w:val="both"/>
       </w:pPr>
       <w:r>
-        <w:t xml:space="preserve">A distribuição de </w:t>
-      </w:r>
-      <w:proofErr w:type="spellStart"/>
-      <w:r>
-        <w:t>Weibull</w:t>
-      </w:r>
-      <w:proofErr w:type="spellEnd"/>
-      <w:r>
-        <w:t xml:space="preserve"> marginal de 3 </w:t>
+        <w:t xml:space="preserve">A distribuição de Weibull marginal de 3 </w:t>
       </w:r>
       <w:r>
         <w:t>parâmetros</w:t>
@@ -808,19 +591,109 @@
       <w:r>
         <w:t xml:space="preserve"> é descrita por:</w:t>
       </w:r>
+    </w:p>
+    <w:p>
+      <w:pPr>
+        <w:ind w:firstLine="708"/>
+        <w:jc w:val="both"/>
+      </w:pPr>
+      <w:r>
+        <w:pict>
+          <v:shapetype id="_x0000_t75" coordsize="21600,21600" o:spt="75" o:preferrelative="t" path="m@4@5l@4@11@9@11@9@5xe" filled="f" stroked="f">
+            <v:stroke joinstyle="miter"/>
+            <v:formulas>
+              <v:f eqn="if lineDrawn pixelLineWidth 0"/>
+              <v:f eqn="sum @0 1 0"/>
+              <v:f eqn="sum 0 0 @1"/>
+              <v:f eqn="prod @2 1 2"/>
+              <v:f eqn="prod @3 21600 pixelWidth"/>
+              <v:f eqn="prod @3 21600 pixelHeight"/>
+              <v:f eqn="sum @0 0 1"/>
+              <v:f eqn="prod @6 1 2"/>
+              <v:f eqn="prod @7 21600 pixelWidth"/>
+              <v:f eqn="sum @8 21600 0"/>
+              <v:f eqn="prod @7 21600 pixelHeight"/>
+              <v:f eqn="sum @10 21600 0"/>
+            </v:formulas>
+            <v:path o:extrusionok="f" gradientshapeok="t" o:connecttype="rect"/>
+            <o:lock v:ext="edit" aspectratio="t"/>
+          </v:shapetype>
+          <v:shape id="_x0000_i1025" type="#_x0000_t75" style="width:357pt;height:57.75pt">
+            <v:imagedata r:id="rId5" o:title="Weibull 3 parametros"/>
+          </v:shape>
+        </w:pict>
+      </w:r>
+    </w:p>
+    <w:p>
+      <w:pPr>
+        <w:ind w:firstLine="708"/>
+      </w:pPr>
+      <w:r>
+        <w:t>Onde:</w:t>
+      </w:r>
+    </w:p>
+    <w:p>
+      <w:pPr>
+        <w:ind w:firstLine="708"/>
+      </w:pPr>
+      <w:r>
+        <w:pict>
+          <v:shape id="_x0000_i1026" type="#_x0000_t75" style="width:26.25pt;height:9.75pt">
+            <v:imagedata r:id="rId6" o:title="Weibull k"/>
+          </v:shape>
+        </w:pict>
+      </w:r>
+      <w:r>
+        <w:t xml:space="preserve"> é o parametro da forma ou “shape”</w:t>
+      </w:r>
+    </w:p>
+    <w:p>
+      <w:pPr>
+        <w:ind w:firstLine="708"/>
+      </w:pPr>
+      <w:r>
+        <w:pict>
+          <v:shape id="_x0000_i1027" type="#_x0000_t75" style="width:30pt;height:9.75pt" o:bullet="t">
+            <v:imagedata r:id="rId7" o:title="Weibull lambda"/>
+          </v:shape>
+        </w:pict>
+      </w:r>
+      <w:r>
+        <w:t xml:space="preserve"> é o parametro da escala ou “scale”</w:t>
+      </w:r>
+    </w:p>
+    <w:p>
+      <w:pPr>
+        <w:ind w:firstLine="708"/>
+      </w:pPr>
+      <w:r>
+        <w:pict>
+          <v:shape id="_x0000_i1028" type="#_x0000_t75" style="width:6.75pt;height:10.5pt">
+            <v:imagedata r:id="rId8" o:title="Weibull Theta"/>
+          </v:shape>
+        </w:pict>
+      </w:r>
+      <w:r>
+        <w:t xml:space="preserve"> é o parametro de localização ou “loc”</w:t>
+      </w:r>
+    </w:p>
+    <w:p>
+      <w:pPr>
+        <w:ind w:firstLine="708"/>
+      </w:pPr>
+      <w:r>
+        <w:t>Para estimativa dos parametros da distribuição, o presente trabalho usou o método máxima verossimilhança</w:t>
+      </w:r>
+      <w:r>
+        <w:t xml:space="preserve"> ou “Maximum likelihood” (MLE)</w:t>
+      </w:r>
+    </w:p>
+    <w:p>
+      <w:pPr>
+        <w:ind w:firstLine="708"/>
+      </w:pPr>
       <w:bookmarkStart w:id="0" w:name="_GoBack"/>
       <w:bookmarkEnd w:id="0"/>
-    </w:p>
-    <w:p>
-      <w:pPr>
-        <w:ind w:firstLine="708"/>
-        <w:jc w:val="both"/>
-      </w:pPr>
-    </w:p>
-    <w:p>
-      <w:pPr>
-        <w:ind w:firstLine="708"/>
-      </w:pPr>
     </w:p>
     <w:sectPr>
       <w:pgSz w:w="11906" w:h="16838"/>
@@ -833,7 +706,7 @@
 </file>
 
 <file path=word/styles.xml><?xml version="1.0" encoding="utf-8"?>
-<w:styles xmlns:mc="http://schemas.openxmlformats.org/markup-compatibility/2006" xmlns:r="http://schemas.openxmlformats.org/officeDocument/2006/relationships" xmlns:w="http://schemas.openxmlformats.org/wordprocessingml/2006/main" xmlns:w14="http://schemas.microsoft.com/office/word/2010/wordml" xmlns:w15="http://schemas.microsoft.com/office/word/2012/wordml" xmlns:w16se="http://schemas.microsoft.com/office/word/2015/wordml/symex" mc:Ignorable="w14 w15 w16se">
+<w:styles xmlns:mc="http://schemas.openxmlformats.org/markup-compatibility/2006" xmlns:r="http://schemas.openxmlformats.org/officeDocument/2006/relationships" xmlns:w="http://schemas.openxmlformats.org/wordprocessingml/2006/main" xmlns:w14="http://schemas.microsoft.com/office/word/2010/wordml" xmlns:w15="http://schemas.microsoft.com/office/word/2012/wordml" mc:Ignorable="w14 w15">
   <w:docDefaults>
     <w:rPrDefault>
       <w:rPr>
@@ -1226,13 +1099,13 @@
     <w:name w:val="Normal"/>
     <w:qFormat/>
   </w:style>
-  <w:style w:type="character" w:default="1" w:styleId="Fontepargpadro">
+  <w:style w:type="character" w:default="1" w:styleId="DefaultParagraphFont">
     <w:name w:val="Default Paragraph Font"/>
     <w:uiPriority w:val="1"/>
     <w:semiHidden/>
     <w:unhideWhenUsed/>
   </w:style>
-  <w:style w:type="table" w:default="1" w:styleId="Tabelanormal">
+  <w:style w:type="table" w:default="1" w:styleId="TableNormal">
     <w:name w:val="Normal Table"/>
     <w:uiPriority w:val="99"/>
     <w:semiHidden/>
@@ -1247,17 +1120,17 @@
       </w:tblCellMar>
     </w:tblPr>
   </w:style>
-  <w:style w:type="numbering" w:default="1" w:styleId="Semlista">
+  <w:style w:type="numbering" w:default="1" w:styleId="NoList">
     <w:name w:val="No List"/>
     <w:uiPriority w:val="99"/>
     <w:semiHidden/>
     <w:unhideWhenUsed/>
   </w:style>
-  <w:style w:type="paragraph" w:styleId="Subttulo">
+  <w:style w:type="paragraph" w:styleId="Subtitle">
     <w:name w:val="Subtitle"/>
     <w:basedOn w:val="Normal"/>
     <w:next w:val="Normal"/>
-    <w:link w:val="SubttuloChar"/>
+    <w:link w:val="SubtitleChar"/>
     <w:uiPriority w:val="11"/>
     <w:qFormat/>
     <w:rsid w:val="001F1375"/>
@@ -1272,10 +1145,10 @@
       <w:spacing w:val="15"/>
     </w:rPr>
   </w:style>
-  <w:style w:type="character" w:customStyle="1" w:styleId="SubttuloChar">
-    <w:name w:val="Subtítulo Char"/>
-    <w:basedOn w:val="Fontepargpadro"/>
-    <w:link w:val="Subttulo"/>
+  <w:style w:type="character" w:customStyle="1" w:styleId="SubtitleChar">
+    <w:name w:val="Subtitle Char"/>
+    <w:basedOn w:val="DefaultParagraphFont"/>
+    <w:link w:val="Subtitle"/>
     <w:uiPriority w:val="11"/>
     <w:rsid w:val="001F1375"/>
     <w:rPr>
@@ -1576,7 +1449,7 @@
 </file>
 
 <file path=customXml/itemProps1.xml><?xml version="1.0" encoding="utf-8"?>
-<ds:datastoreItem xmlns:ds="http://schemas.openxmlformats.org/officeDocument/2006/customXml" ds:itemID="{2E79E80B-13E6-47C5-9493-D8DE3DFC1DF6}">
+<ds:datastoreItem xmlns:ds="http://schemas.openxmlformats.org/officeDocument/2006/customXml" ds:itemID="{1EAB45CE-F01C-4BB1-B46D-0CC22F809972}">
   <ds:schemaRefs>
     <ds:schemaRef ds:uri="http://schemas.openxmlformats.org/officeDocument/2006/bibliography"/>
   </ds:schemaRefs>

</xml_diff>